<commit_message>
Atualização banco de dados
</commit_message>
<xml_diff>
--- a/Descrição do diagrama de caso de uso (cadastro do lojista).docx
+++ b/Descrição do diagrama de caso de uso (cadastro do lojista).docx
@@ -826,7 +826,35 @@
           <w:sz w:val="22"/>
           <w:szCs w:val="22"/>
         </w:rPr>
-        <w:t>Endereço do estabelecimento deve possuir CEP com 8 caracteres numéricos, além disso deve ser informado o estado, município, cidade, bairro, rua, número, complemento e descrição.</w:t>
+        <w:t xml:space="preserve">Endereço do lojista deve possuir CEP com 8 caracteres numéricos, além disso deve ser informado o </w:t>
+      </w:r>
+      <w:r>
+        <w:rPr>
+          <w:sz w:val="22"/>
+          <w:szCs w:val="22"/>
+        </w:rPr>
+        <w:t xml:space="preserve">país, </w:t>
+      </w:r>
+      <w:r>
+        <w:rPr>
+          <w:sz w:val="22"/>
+          <w:szCs w:val="22"/>
+        </w:rPr>
+        <w:t xml:space="preserve">estado, cidade, bairro, </w:t>
+      </w:r>
+      <w:r>
+        <w:rPr>
+          <w:sz w:val="22"/>
+          <w:szCs w:val="22"/>
+        </w:rPr>
+        <w:t xml:space="preserve">logradouro, </w:t>
+      </w:r>
+      <w:r>
+        <w:rPr>
+          <w:sz w:val="22"/>
+          <w:szCs w:val="22"/>
+        </w:rPr>
+        <w:t>complemento e descrição.</w:t>
       </w:r>
     </w:p>
     <w:p>

</xml_diff>